<commit_message>
Update use cases:  Notify schedule, Verify card information, Add punishment information, Search / filter contract, View contract information, Print information to NFC card #380
</commit_message>
<xml_diff>
--- a/Document/Reports/Temp/Update Use Cases_TriPQM.docx
+++ b/Document/Reports/Temp/Update Use Cases_TriPQM.docx
@@ -5270,8 +5270,6 @@
       <w:r>
         <w:t>Admin</w:t>
       </w:r>
-      <w:bookmarkStart w:id="0" w:name="_GoBack"/>
-      <w:bookmarkEnd w:id="0"/>
       <w:r>
         <w:t xml:space="preserve">&gt; </w:t>
       </w:r>
@@ -6889,13 +6887,7 @@
                     <w:rPr>
                       <w:szCs w:val="24"/>
                     </w:rPr>
-                    <w:t xml:space="preserve"> notify</w:t>
-                  </w:r>
-                  <w:r>
-                    <w:rPr>
-                      <w:szCs w:val="24"/>
-                    </w:rPr>
-                    <w:t xml:space="preserve"> </w:t>
+                    <w:t xml:space="preserve"> notify </w:t>
                   </w:r>
                   <w:r>
                     <w:rPr>
@@ -9925,35 +9917,79 @@
               </w:numPr>
               <w:spacing w:after="0" w:line="240" w:lineRule="auto"/>
               <w:rPr>
-                <w:szCs w:val="24"/>
-              </w:rPr>
-            </w:pPr>
-            <w:r>
-              <w:rPr>
-                <w:b w:val="0"/>
-                <w:szCs w:val="24"/>
-              </w:rPr>
-              <w:t>If a contract has expired date remaining is less than 15 days, system send notification to users to ask users to renew their contract.</w:t>
-            </w:r>
-          </w:p>
-          <w:p>
-            <w:pPr>
-              <w:pStyle w:val="ListParagraph"/>
-              <w:numPr>
-                <w:ilvl w:val="0"/>
-                <w:numId w:val="1"/>
-              </w:numPr>
-              <w:spacing w:after="0" w:line="240" w:lineRule="auto"/>
-              <w:rPr>
-                <w:szCs w:val="24"/>
-              </w:rPr>
-            </w:pPr>
-            <w:r>
-              <w:rPr>
-                <w:b w:val="0"/>
-                <w:szCs w:val="24"/>
-              </w:rPr>
-              <w:t xml:space="preserve">Notification will repeat every 4 days if the </w:t>
+                <w:b w:val="0"/>
+                <w:szCs w:val="24"/>
+              </w:rPr>
+            </w:pPr>
+            <w:r>
+              <w:rPr>
+                <w:b w:val="0"/>
+                <w:szCs w:val="24"/>
+              </w:rPr>
+              <w:t xml:space="preserve">If a contract has expired date remaining is less than </w:t>
+            </w:r>
+            <w:r>
+              <w:rPr>
+                <w:b w:val="0"/>
+                <w:szCs w:val="24"/>
+              </w:rPr>
+              <w:t>a number of days specified by admin</w:t>
+            </w:r>
+            <w:r>
+              <w:rPr>
+                <w:b w:val="0"/>
+                <w:szCs w:val="24"/>
+              </w:rPr>
+              <w:t xml:space="preserve">, system </w:t>
+            </w:r>
+            <w:r>
+              <w:rPr>
+                <w:b w:val="0"/>
+                <w:szCs w:val="24"/>
+              </w:rPr>
+              <w:t xml:space="preserve">will </w:t>
+            </w:r>
+            <w:r>
+              <w:rPr>
+                <w:b w:val="0"/>
+                <w:szCs w:val="24"/>
+              </w:rPr>
+              <w:t>send notification to users to ask users to renew their contract.</w:t>
+            </w:r>
+            <w:r>
+              <w:rPr>
+                <w:b w:val="0"/>
+                <w:szCs w:val="24"/>
+              </w:rPr>
+              <w:t xml:space="preserve"> This n</w:t>
+            </w:r>
+            <w:r>
+              <w:rPr>
+                <w:b w:val="0"/>
+                <w:szCs w:val="24"/>
+              </w:rPr>
+              <w:t xml:space="preserve">otification will repeat </w:t>
+            </w:r>
+            <w:r>
+              <w:rPr>
+                <w:b w:val="0"/>
+                <w:szCs w:val="24"/>
+              </w:rPr>
+              <w:t xml:space="preserve">2 more times </w:t>
+            </w:r>
+            <w:r>
+              <w:rPr>
+                <w:b w:val="0"/>
+                <w:szCs w:val="24"/>
+              </w:rPr>
+              <w:t xml:space="preserve">in the specified days </w:t>
+            </w:r>
+            <w:r>
+              <w:rPr>
+                <w:b w:val="0"/>
+                <w:szCs w:val="24"/>
+              </w:rPr>
+              <w:t xml:space="preserve">if the </w:t>
             </w:r>
             <w:proofErr w:type="gramStart"/>
             <w:r>
@@ -9970,42 +10006,6 @@
                 <w:szCs w:val="24"/>
               </w:rPr>
               <w:t xml:space="preserve"> not renew the contract.</w:t>
-            </w:r>
-          </w:p>
-          <w:p>
-            <w:pPr>
-              <w:pStyle w:val="ListParagraph"/>
-              <w:numPr>
-                <w:ilvl w:val="0"/>
-                <w:numId w:val="1"/>
-              </w:numPr>
-              <w:spacing w:after="0" w:line="240" w:lineRule="auto"/>
-              <w:rPr>
-                <w:szCs w:val="24"/>
-              </w:rPr>
-            </w:pPr>
-            <w:r>
-              <w:rPr>
-                <w:b w:val="0"/>
-                <w:szCs w:val="24"/>
-              </w:rPr>
-              <w:t xml:space="preserve">Contracts that are not renewed will </w:t>
-            </w:r>
-            <w:proofErr w:type="gramStart"/>
-            <w:r>
-              <w:rPr>
-                <w:b w:val="0"/>
-                <w:szCs w:val="24"/>
-              </w:rPr>
-              <w:t>has</w:t>
-            </w:r>
-            <w:proofErr w:type="gramEnd"/>
-            <w:r>
-              <w:rPr>
-                <w:b w:val="0"/>
-                <w:szCs w:val="24"/>
-              </w:rPr>
-              <w:t xml:space="preserve"> status “Expired” and have no value.</w:t>
             </w:r>
           </w:p>
           <w:p>
@@ -10026,7 +10026,112 @@
                 <w:b w:val="0"/>
                 <w:szCs w:val="24"/>
               </w:rPr>
-              <w:t>If there is new compensation, or the compensation status changes, a notification will be sent to users.</w:t>
+              <w:t>If a contract exceeded expired date, the contract status will be set to “Expired”.</w:t>
+            </w:r>
+          </w:p>
+          <w:p>
+            <w:pPr>
+              <w:pStyle w:val="ListParagraph"/>
+              <w:keepNext/>
+              <w:numPr>
+                <w:ilvl w:val="0"/>
+                <w:numId w:val="1"/>
+              </w:numPr>
+              <w:spacing w:after="0" w:line="240" w:lineRule="auto"/>
+              <w:rPr>
+                <w:szCs w:val="24"/>
+              </w:rPr>
+            </w:pPr>
+            <w:r>
+              <w:rPr>
+                <w:b w:val="0"/>
+                <w:szCs w:val="24"/>
+              </w:rPr>
+              <w:t>If a contract is not paid within a number of days specified by the system, the contract status will be set to “Cancelled”.</w:t>
+            </w:r>
+          </w:p>
+          <w:p>
+            <w:pPr>
+              <w:pStyle w:val="ListParagraph"/>
+              <w:keepNext/>
+              <w:numPr>
+                <w:ilvl w:val="0"/>
+                <w:numId w:val="1"/>
+              </w:numPr>
+              <w:spacing w:after="0" w:line="240" w:lineRule="auto"/>
+              <w:rPr>
+                <w:szCs w:val="24"/>
+              </w:rPr>
+            </w:pPr>
+            <w:r>
+              <w:rPr>
+                <w:b w:val="0"/>
+                <w:szCs w:val="24"/>
+              </w:rPr>
+              <w:t>If a pending</w:t>
+            </w:r>
+            <w:r>
+              <w:rPr>
+                <w:b w:val="0"/>
+                <w:szCs w:val="24"/>
+              </w:rPr>
+              <w:t xml:space="preserve"> contract’s start date arrived, the contract will be started. And the contract status will be set to “No Card” or “Ready”.</w:t>
+            </w:r>
+          </w:p>
+          <w:p>
+            <w:pPr>
+              <w:pStyle w:val="ListParagraph"/>
+              <w:keepNext/>
+              <w:numPr>
+                <w:ilvl w:val="0"/>
+                <w:numId w:val="1"/>
+              </w:numPr>
+              <w:spacing w:after="0" w:line="240" w:lineRule="auto"/>
+              <w:rPr>
+                <w:szCs w:val="24"/>
+              </w:rPr>
+            </w:pPr>
+            <w:r>
+              <w:rPr>
+                <w:b w:val="0"/>
+                <w:szCs w:val="24"/>
+              </w:rPr>
+              <w:t>If there is new contract</w:t>
+            </w:r>
+            <w:r>
+              <w:rPr>
+                <w:b w:val="0"/>
+                <w:szCs w:val="24"/>
+              </w:rPr>
+              <w:t>, cancel contract request, new card request or new compensation</w:t>
+            </w:r>
+            <w:r>
+              <w:rPr>
+                <w:b w:val="0"/>
+                <w:szCs w:val="24"/>
+              </w:rPr>
+              <w:t>, notification</w:t>
+            </w:r>
+            <w:r>
+              <w:rPr>
+                <w:b w:val="0"/>
+                <w:szCs w:val="24"/>
+              </w:rPr>
+              <w:t>s</w:t>
+            </w:r>
+            <w:r>
+              <w:rPr>
+                <w:b w:val="0"/>
+                <w:szCs w:val="24"/>
+              </w:rPr>
+              <w:t xml:space="preserve"> will be sent to staffs.</w:t>
+            </w:r>
+            <w:r>
+              <w:rPr>
+                <w:b w:val="0"/>
+                <w:szCs w:val="24"/>
+              </w:rPr>
+              <w:t xml:space="preserve"> And if staff resolved the requests, notifications will be sent to customers.</w:t>
             </w:r>
           </w:p>
         </w:tc>
@@ -10570,6 +10675,7 @@
               <w:rPr>
                 <w:szCs w:val="24"/>
               </w:rPr>
+              <w:lastRenderedPageBreak/>
               <w:t>Triggers:</w:t>
             </w:r>
           </w:p>
@@ -10686,7 +10792,6 @@
               <w:rPr>
                 <w:szCs w:val="24"/>
               </w:rPr>
-              <w:lastRenderedPageBreak/>
               <w:t>Fail</w:t>
             </w:r>
             <w:r>
@@ -11826,7 +11931,28 @@
                 <w:b w:val="0"/>
                 <w:szCs w:val="24"/>
               </w:rPr>
-              <w:t>Mobile application sends request about information card to server and receives information about contract.</w:t>
+              <w:t>Mobile application sends request about card</w:t>
+            </w:r>
+            <w:r>
+              <w:rPr>
+                <w:b w:val="0"/>
+                <w:szCs w:val="24"/>
+              </w:rPr>
+              <w:t xml:space="preserve"> </w:t>
+            </w:r>
+            <w:r>
+              <w:rPr>
+                <w:b w:val="0"/>
+                <w:szCs w:val="24"/>
+              </w:rPr>
+              <w:t>information</w:t>
+            </w:r>
+            <w:r>
+              <w:rPr>
+                <w:b w:val="0"/>
+                <w:szCs w:val="24"/>
+              </w:rPr>
+              <w:t xml:space="preserve"> to server and receives information about contract.</w:t>
             </w:r>
           </w:p>
           <w:p>
@@ -11847,7 +11973,16 @@
                 <w:b w:val="0"/>
                 <w:szCs w:val="24"/>
               </w:rPr>
-              <w:t>A card is “Valid” if all of the following conditions are true:</w:t>
+              <w:t>A card is “Valid” if all of the following</w:t>
+            </w:r>
+            <w:bookmarkStart w:id="0" w:name="_GoBack"/>
+            <w:bookmarkEnd w:id="0"/>
+            <w:r>
+              <w:rPr>
+                <w:b w:val="0"/>
+                <w:szCs w:val="24"/>
+              </w:rPr>
+              <w:t xml:space="preserve"> conditions are true:</w:t>
             </w:r>
           </w:p>
           <w:p>
@@ -11911,6 +12046,7 @@
                 <w:szCs w:val="24"/>
                 <w:lang w:val="vi-VN"/>
               </w:rPr>
+              <w:lastRenderedPageBreak/>
               <w:t xml:space="preserve">A card </w:t>
             </w:r>
             <w:r>
@@ -11918,7 +12054,35 @@
                 <w:b w:val="0"/>
                 <w:szCs w:val="24"/>
               </w:rPr>
-              <w:t>is “Nearly expired” if the card is “Valid” and the contract expired day remaining is less than 15 days.</w:t>
+              <w:t xml:space="preserve">is “Nearly expired” if the card is “Valid” and the contract expired day remaining is less than </w:t>
+            </w:r>
+            <w:r>
+              <w:rPr>
+                <w:b w:val="0"/>
+                <w:szCs w:val="24"/>
+              </w:rPr>
+              <w:t>a number of</w:t>
+            </w:r>
+            <w:r>
+              <w:rPr>
+                <w:b w:val="0"/>
+                <w:szCs w:val="24"/>
+              </w:rPr>
+              <w:t xml:space="preserve"> days</w:t>
+            </w:r>
+            <w:r>
+              <w:rPr>
+                <w:b w:val="0"/>
+                <w:szCs w:val="24"/>
+              </w:rPr>
+              <w:t xml:space="preserve"> specified by the system</w:t>
+            </w:r>
+            <w:r>
+              <w:rPr>
+                <w:b w:val="0"/>
+                <w:szCs w:val="24"/>
+              </w:rPr>
+              <w:t>.</w:t>
             </w:r>
           </w:p>
           <w:p>
@@ -12603,28 +12767,7 @@
                 <w:b w:val="0"/>
                 <w:szCs w:val="24"/>
               </w:rPr>
-              <w:t>The application in Verify card screen.</w:t>
-            </w:r>
-          </w:p>
-          <w:p>
-            <w:pPr>
-              <w:pStyle w:val="ListParagraph"/>
-              <w:numPr>
-                <w:ilvl w:val="0"/>
-                <w:numId w:val="1"/>
-              </w:numPr>
-              <w:spacing w:after="0" w:line="240" w:lineRule="auto"/>
-              <w:jc w:val="left"/>
-              <w:rPr>
-                <w:szCs w:val="24"/>
-              </w:rPr>
-            </w:pPr>
-            <w:r>
-              <w:rPr>
-                <w:b w:val="0"/>
-                <w:szCs w:val="24"/>
-              </w:rPr>
-              <w:t>The NFC card is valid.</w:t>
+              <w:t>The card is verified.</w:t>
             </w:r>
           </w:p>
           <w:p>
@@ -12840,16 +12983,49 @@
                   <w:pPr>
                     <w:spacing w:after="0" w:line="240" w:lineRule="auto"/>
                     <w:rPr>
+                      <w:szCs w:val="24"/>
+                    </w:rPr>
+                  </w:pPr>
+                  <w:r>
+                    <w:rPr>
+                      <w:szCs w:val="24"/>
+                    </w:rPr>
+                    <w:t>Mobile required police input description about punishment and picture about it.</w:t>
+                  </w:r>
+                </w:p>
+                <w:p>
+                  <w:pPr>
+                    <w:pStyle w:val="ListParagraph"/>
+                    <w:numPr>
+                      <w:ilvl w:val="0"/>
+                      <w:numId w:val="1"/>
+                    </w:numPr>
+                    <w:spacing w:after="0" w:line="240" w:lineRule="auto"/>
+                    <w:ind w:left="288" w:hanging="144"/>
+                    <w:rPr>
+                      <w:szCs w:val="24"/>
+                    </w:rPr>
+                  </w:pPr>
+                  <w:r>
+                    <w:rPr>
+                      <w:szCs w:val="24"/>
+                    </w:rPr>
+                    <w:t>Description: free text input, required, length 1 - 200</w:t>
+                  </w:r>
+                </w:p>
+                <w:p>
+                  <w:pPr>
+                    <w:spacing w:after="0" w:line="240" w:lineRule="auto"/>
+                    <w:rPr>
                       <w:color w:val="000000" w:themeColor="text1" w:themeShade="BF"/>
                       <w:szCs w:val="24"/>
                     </w:rPr>
                   </w:pPr>
                   <w:r>
                     <w:rPr>
-                      <w:color w:val="000000" w:themeColor="text1" w:themeShade="BF"/>
-                      <w:szCs w:val="24"/>
-                    </w:rPr>
-                    <w:t>Mobile allows for police add new punishment.</w:t>
+                      <w:szCs w:val="24"/>
+                    </w:rPr>
+                    <w:t>Picture: file upload input, required</w:t>
                   </w:r>
                 </w:p>
               </w:tc>
@@ -12890,114 +13066,6 @@
                     <w:rPr>
                       <w:szCs w:val="24"/>
                     </w:rPr>
-                    <w:t>Police chooses add more punishment.</w:t>
-                  </w:r>
-                </w:p>
-                <w:p>
-                  <w:pPr>
-                    <w:spacing w:after="0" w:line="240" w:lineRule="auto"/>
-                    <w:rPr>
-                      <w:szCs w:val="24"/>
-                    </w:rPr>
-                  </w:pPr>
-                </w:p>
-              </w:tc>
-              <w:tc>
-                <w:tcPr>
-                  <w:tcW w:w="4770" w:type="dxa"/>
-                </w:tcPr>
-                <w:p>
-                  <w:pPr>
-                    <w:spacing w:after="0" w:line="240" w:lineRule="auto"/>
-                    <w:rPr>
-                      <w:szCs w:val="24"/>
-                    </w:rPr>
-                  </w:pPr>
-                  <w:r>
-                    <w:rPr>
-                      <w:szCs w:val="24"/>
-                    </w:rPr>
-                    <w:t>Mobile required police input description about punishment and picture about it.</w:t>
-                  </w:r>
-                </w:p>
-                <w:p>
-                  <w:pPr>
-                    <w:pStyle w:val="ListParagraph"/>
-                    <w:numPr>
-                      <w:ilvl w:val="0"/>
-                      <w:numId w:val="1"/>
-                    </w:numPr>
-                    <w:spacing w:after="0" w:line="240" w:lineRule="auto"/>
-                    <w:ind w:left="288" w:hanging="144"/>
-                    <w:rPr>
-                      <w:szCs w:val="24"/>
-                    </w:rPr>
-                  </w:pPr>
-                  <w:r>
-                    <w:rPr>
-                      <w:szCs w:val="24"/>
-                    </w:rPr>
-                    <w:t>Description: free text input, required, length 1 - 200</w:t>
-                  </w:r>
-                </w:p>
-                <w:p>
-                  <w:pPr>
-                    <w:pStyle w:val="ListParagraph"/>
-                    <w:numPr>
-                      <w:ilvl w:val="0"/>
-                      <w:numId w:val="1"/>
-                    </w:numPr>
-                    <w:spacing w:after="0" w:line="240" w:lineRule="auto"/>
-                    <w:ind w:left="288" w:hanging="144"/>
-                    <w:rPr>
-                      <w:szCs w:val="24"/>
-                    </w:rPr>
-                  </w:pPr>
-                  <w:r>
-                    <w:rPr>
-                      <w:szCs w:val="24"/>
-                    </w:rPr>
-                    <w:t>Picture: file upload input, required</w:t>
-                  </w:r>
-                </w:p>
-              </w:tc>
-            </w:tr>
-            <w:tr>
-              <w:tc>
-                <w:tcPr>
-                  <w:tcW w:w="1340" w:type="dxa"/>
-                </w:tcPr>
-                <w:p>
-                  <w:pPr>
-                    <w:spacing w:after="0" w:line="240" w:lineRule="auto"/>
-                    <w:jc w:val="center"/>
-                    <w:rPr>
-                      <w:szCs w:val="24"/>
-                    </w:rPr>
-                  </w:pPr>
-                  <w:r>
-                    <w:rPr>
-                      <w:szCs w:val="24"/>
-                    </w:rPr>
-                    <w:t>3</w:t>
-                  </w:r>
-                </w:p>
-              </w:tc>
-              <w:tc>
-                <w:tcPr>
-                  <w:tcW w:w="3392" w:type="dxa"/>
-                </w:tcPr>
-                <w:p>
-                  <w:pPr>
-                    <w:spacing w:after="0" w:line="240" w:lineRule="auto"/>
-                    <w:rPr>
-                      <w:szCs w:val="24"/>
-                    </w:rPr>
-                  </w:pPr>
-                  <w:r>
-                    <w:rPr>
-                      <w:szCs w:val="24"/>
-                    </w:rPr>
                     <w:t xml:space="preserve">Police fill the punishment information and </w:t>
                   </w:r>
                   <w:r>
@@ -13010,7 +13078,7 @@
                     <w:rPr>
                       <w:szCs w:val="24"/>
                     </w:rPr>
-                    <w:t>punishment.</w:t>
+                    <w:t>add punishment command</w:t>
                   </w:r>
                 </w:p>
                 <w:p>
@@ -13215,7 +13283,13 @@
                     <w:rPr>
                       <w:szCs w:val="24"/>
                     </w:rPr>
-                    <w:t>Mobile reminds that police forgets take a photo for punishment.</w:t>
+                    <w:t xml:space="preserve">Mobile reminds </w:t>
+                  </w:r>
+                  <w:r>
+                    <w:rPr>
+                      <w:szCs w:val="24"/>
+                    </w:rPr>
+                    <w:t>input required information.</w:t>
                   </w:r>
                 </w:p>
               </w:tc>
@@ -13281,14 +13355,48 @@
                     <w:rPr>
                       <w:szCs w:val="24"/>
                     </w:rPr>
-                    <w:t xml:space="preserve">Warning that </w:t>
-                  </w:r>
-                  <w:r>
-                    <w:rPr>
-                      <w:szCs w:val="24"/>
-                    </w:rPr>
-                    <w:t>cannot</w:t>
-                  </w:r>
+                    <w:t xml:space="preserve">Show error message to </w:t>
+                  </w:r>
+                  <w:proofErr w:type="gramStart"/>
+                  <w:r>
+                    <w:rPr>
+                      <w:szCs w:val="24"/>
+                    </w:rPr>
+                    <w:t xml:space="preserve">notify </w:t>
+                  </w:r>
+                  <w:r>
+                    <w:rPr>
+                      <w:szCs w:val="24"/>
+                    </w:rPr>
+                    <w:t xml:space="preserve"> that</w:t>
+                  </w:r>
+                  <w:proofErr w:type="gramEnd"/>
+                  <w:r>
+                    <w:rPr>
+                      <w:szCs w:val="24"/>
+                    </w:rPr>
+                    <w:t xml:space="preserve"> </w:t>
+                  </w:r>
+                  <w:proofErr w:type="spellStart"/>
+                  <w:r>
+                    <w:rPr>
+                      <w:szCs w:val="24"/>
+                    </w:rPr>
+                    <w:t>can</w:t>
+                  </w:r>
+                  <w:r>
+                    <w:rPr>
+                      <w:szCs w:val="24"/>
+                    </w:rPr>
+                    <w:t xml:space="preserve"> </w:t>
+                  </w:r>
+                  <w:r>
+                    <w:rPr>
+                      <w:szCs w:val="24"/>
+                    </w:rPr>
+                    <w:t>not</w:t>
+                  </w:r>
+                  <w:proofErr w:type="spellEnd"/>
                   <w:r>
                     <w:rPr>
                       <w:szCs w:val="24"/>
@@ -13325,21 +13433,36 @@
                 <w:b w:val="0"/>
                 <w:szCs w:val="24"/>
               </w:rPr>
-              <w:t>N/A</w:t>
-            </w:r>
-          </w:p>
-          <w:p>
-            <w:pPr>
-              <w:spacing w:after="0" w:line="240" w:lineRule="auto"/>
-              <w:rPr>
-                <w:b w:val="0"/>
-                <w:szCs w:val="24"/>
-              </w:rPr>
-            </w:pPr>
-            <w:r>
-              <w:rPr>
-                <w:szCs w:val="24"/>
-              </w:rPr>
+              <w:t>Verify card</w:t>
+            </w:r>
+            <w:r>
+              <w:rPr>
+                <w:b w:val="0"/>
+                <w:szCs w:val="24"/>
+              </w:rPr>
+              <w:t xml:space="preserve"> </w:t>
+            </w:r>
+            <w:r>
+              <w:rPr>
+                <w:b w:val="0"/>
+                <w:szCs w:val="24"/>
+              </w:rPr>
+              <w:t>information</w:t>
+            </w:r>
+          </w:p>
+          <w:p>
+            <w:pPr>
+              <w:spacing w:after="0" w:line="240" w:lineRule="auto"/>
+              <w:rPr>
+                <w:b w:val="0"/>
+                <w:szCs w:val="24"/>
+              </w:rPr>
+            </w:pPr>
+            <w:r>
+              <w:rPr>
+                <w:szCs w:val="24"/>
+              </w:rPr>
+              <w:lastRenderedPageBreak/>
               <w:t>Business Rules:</w:t>
             </w:r>
             <w:r>
@@ -13386,7 +13509,6 @@
         <w:spacing w:before="0" w:line="240" w:lineRule="auto"/>
       </w:pPr>
       <w:r>
-        <w:lastRenderedPageBreak/>
         <w:t>&lt;Staff&gt; Search / filter contract</w:t>
       </w:r>
     </w:p>
@@ -13983,7 +14105,28 @@
                 <w:b w:val="0"/>
                 <w:szCs w:val="24"/>
               </w:rPr>
-              <w:t>Staff must login successful.</w:t>
+              <w:t>Staff must log</w:t>
+            </w:r>
+            <w:r>
+              <w:rPr>
+                <w:b w:val="0"/>
+                <w:szCs w:val="24"/>
+              </w:rPr>
+              <w:t xml:space="preserve"> </w:t>
+            </w:r>
+            <w:r>
+              <w:rPr>
+                <w:b w:val="0"/>
+                <w:szCs w:val="24"/>
+              </w:rPr>
+              <w:t xml:space="preserve">in </w:t>
+            </w:r>
+            <w:r>
+              <w:rPr>
+                <w:b w:val="0"/>
+                <w:szCs w:val="24"/>
+              </w:rPr>
+              <w:t>the system.</w:t>
             </w:r>
           </w:p>
           <w:p>
@@ -14871,6 +15014,7 @@
               <w:rPr>
                 <w:szCs w:val="24"/>
               </w:rPr>
+              <w:lastRenderedPageBreak/>
               <w:t>Relationships:</w:t>
             </w:r>
             <w:r>
@@ -14942,8 +15086,21 @@
                 <w:b w:val="0"/>
                 <w:szCs w:val="24"/>
               </w:rPr>
-              <w:lastRenderedPageBreak/>
-              <w:t>Search/ filter by contract code</w:t>
+              <w:t>B</w:t>
+            </w:r>
+            <w:r>
+              <w:rPr>
+                <w:b w:val="0"/>
+                <w:szCs w:val="24"/>
+              </w:rPr>
+              <w:t>y contract code</w:t>
+            </w:r>
+            <w:r>
+              <w:rPr>
+                <w:b w:val="0"/>
+                <w:szCs w:val="24"/>
+              </w:rPr>
+              <w:t>.</w:t>
             </w:r>
           </w:p>
           <w:p>
@@ -14963,7 +15120,21 @@
                 <w:b w:val="0"/>
                 <w:szCs w:val="24"/>
               </w:rPr>
-              <w:t>Search/ filter by customer name</w:t>
+              <w:t xml:space="preserve">By </w:t>
+            </w:r>
+            <w:r>
+              <w:rPr>
+                <w:b w:val="0"/>
+                <w:szCs w:val="24"/>
+              </w:rPr>
+              <w:t>customer name</w:t>
+            </w:r>
+            <w:r>
+              <w:rPr>
+                <w:b w:val="0"/>
+                <w:szCs w:val="24"/>
+              </w:rPr>
+              <w:t>.</w:t>
             </w:r>
           </w:p>
           <w:p>
@@ -14983,7 +15154,14 @@
                 <w:b w:val="0"/>
                 <w:szCs w:val="24"/>
               </w:rPr>
-              <w:t>Search/ filter by start date</w:t>
+              <w:t>B</w:t>
+            </w:r>
+            <w:r>
+              <w:rPr>
+                <w:b w:val="0"/>
+                <w:szCs w:val="24"/>
+              </w:rPr>
+              <w:t>y start date</w:t>
             </w:r>
           </w:p>
           <w:p>
@@ -15004,7 +15182,14 @@
                 <w:b w:val="0"/>
                 <w:szCs w:val="24"/>
               </w:rPr>
-              <w:t>Search/ filter by time of contract</w:t>
+              <w:t>B</w:t>
+            </w:r>
+            <w:r>
+              <w:rPr>
+                <w:b w:val="0"/>
+                <w:szCs w:val="24"/>
+              </w:rPr>
+              <w:t>y time of contract</w:t>
             </w:r>
           </w:p>
         </w:tc>
@@ -15512,7 +15697,21 @@
                 <w:b w:val="0"/>
                 <w:szCs w:val="24"/>
               </w:rPr>
-              <w:t xml:space="preserve"> user view their contract’s information.</w:t>
+              <w:t xml:space="preserve"> </w:t>
+            </w:r>
+            <w:r>
+              <w:rPr>
+                <w:b w:val="0"/>
+                <w:szCs w:val="24"/>
+              </w:rPr>
+              <w:t>staff</w:t>
+            </w:r>
+            <w:r>
+              <w:rPr>
+                <w:b w:val="0"/>
+                <w:szCs w:val="24"/>
+              </w:rPr>
+              <w:t xml:space="preserve"> view contract’s information.</w:t>
             </w:r>
           </w:p>
           <w:p>
@@ -15547,7 +15746,28 @@
                 <w:b w:val="0"/>
                 <w:szCs w:val="24"/>
               </w:rPr>
-              <w:t>User can review their contract’s information.</w:t>
+              <w:t>Staff</w:t>
+            </w:r>
+            <w:r>
+              <w:rPr>
+                <w:b w:val="0"/>
+                <w:szCs w:val="24"/>
+              </w:rPr>
+              <w:t xml:space="preserve"> can view </w:t>
+            </w:r>
+            <w:r>
+              <w:rPr>
+                <w:b w:val="0"/>
+                <w:szCs w:val="24"/>
+              </w:rPr>
+              <w:t>the</w:t>
+            </w:r>
+            <w:r>
+              <w:rPr>
+                <w:b w:val="0"/>
+                <w:szCs w:val="24"/>
+              </w:rPr>
+              <w:t xml:space="preserve"> contract’s information.</w:t>
             </w:r>
           </w:p>
           <w:p>
@@ -15582,7 +15802,21 @@
                 <w:b w:val="0"/>
                 <w:szCs w:val="24"/>
               </w:rPr>
-              <w:t>User chooses information insurance tab in the navigation bar.</w:t>
+              <w:t>Staff</w:t>
+            </w:r>
+            <w:r>
+              <w:rPr>
+                <w:b w:val="0"/>
+                <w:szCs w:val="24"/>
+              </w:rPr>
+              <w:t xml:space="preserve"> </w:t>
+            </w:r>
+            <w:r>
+              <w:rPr>
+                <w:b w:val="0"/>
+                <w:szCs w:val="24"/>
+              </w:rPr>
+              <w:t>send view contract information command.</w:t>
             </w:r>
           </w:p>
           <w:p>
@@ -15617,7 +15851,28 @@
                 <w:b w:val="0"/>
                 <w:szCs w:val="24"/>
               </w:rPr>
-              <w:t>User must login into the system.</w:t>
+              <w:t>Staff</w:t>
+            </w:r>
+            <w:r>
+              <w:rPr>
+                <w:b w:val="0"/>
+                <w:szCs w:val="24"/>
+              </w:rPr>
+              <w:t xml:space="preserve"> must log</w:t>
+            </w:r>
+            <w:r>
+              <w:rPr>
+                <w:b w:val="0"/>
+                <w:szCs w:val="24"/>
+              </w:rPr>
+              <w:t xml:space="preserve"> </w:t>
+            </w:r>
+            <w:r>
+              <w:rPr>
+                <w:b w:val="0"/>
+                <w:szCs w:val="24"/>
+              </w:rPr>
+              <w:t>in the system.</w:t>
             </w:r>
           </w:p>
           <w:p>
@@ -15658,7 +15913,7 @@
                 <w:b w:val="0"/>
                 <w:szCs w:val="24"/>
               </w:rPr>
-              <w:t>: Show contract’s information to user.</w:t>
+              <w:t>: Show contract’s information.</w:t>
             </w:r>
           </w:p>
           <w:p>
@@ -15868,18 +16123,14 @@
                     <w:rPr>
                       <w:szCs w:val="24"/>
                     </w:rPr>
-                    <w:t>User chooses information insurance in the navigation bar.</w:t>
-                  </w:r>
-                </w:p>
-                <w:p>
-                  <w:pPr>
-                    <w:spacing w:after="0" w:line="240" w:lineRule="auto"/>
-                    <w:jc w:val="left"/>
-                    <w:cnfStyle w:val="000000100000" w:firstRow="0" w:lastRow="0" w:firstColumn="0" w:lastColumn="0" w:oddVBand="0" w:evenVBand="0" w:oddHBand="1" w:evenHBand="0" w:firstRowFirstColumn="0" w:firstRowLastColumn="0" w:lastRowFirstColumn="0" w:lastRowLastColumn="0"/>
-                    <w:rPr>
-                      <w:szCs w:val="24"/>
-                    </w:rPr>
-                  </w:pPr>
+                    <w:t>Staff send view contract information command</w:t>
+                  </w:r>
+                  <w:r>
+                    <w:rPr>
+                      <w:szCs w:val="24"/>
+                    </w:rPr>
+                    <w:t>.</w:t>
+                  </w:r>
                 </w:p>
               </w:tc>
               <w:tc>
@@ -15904,7 +16155,13 @@
                     <w:rPr>
                       <w:szCs w:val="24"/>
                     </w:rPr>
-                    <w:t>Show information about the insurance and the motor’s information:</w:t>
+                    <w:t xml:space="preserve">Show information about the </w:t>
+                  </w:r>
+                  <w:r>
+                    <w:rPr>
+                      <w:szCs w:val="24"/>
+                    </w:rPr>
+                    <w:t>contract:</w:t>
                   </w:r>
                 </w:p>
                 <w:p>
@@ -15931,6 +16188,12 @@
                     <w:rPr>
                       <w:szCs w:val="24"/>
                     </w:rPr>
+                    <w:t xml:space="preserve"> name</w:t>
+                  </w:r>
+                  <w:r>
+                    <w:rPr>
+                      <w:szCs w:val="24"/>
+                    </w:rPr>
                     <w:t>: text.</w:t>
                   </w:r>
                 </w:p>
@@ -16006,13 +16269,7 @@
                     <w:rPr>
                       <w:szCs w:val="24"/>
                     </w:rPr>
-                    <w:t>Plate number</w:t>
-                  </w:r>
-                  <w:r>
-                    <w:rPr>
-                      <w:szCs w:val="24"/>
-                    </w:rPr>
-                    <w:t>: text.</w:t>
+                    <w:t>Owner ID/passport number.</w:t>
                   </w:r>
                 </w:p>
                 <w:p>
@@ -16033,13 +16290,7 @@
                     <w:rPr>
                       <w:szCs w:val="24"/>
                     </w:rPr>
-                    <w:t>Engine</w:t>
-                  </w:r>
-                  <w:r>
-                    <w:rPr>
-                      <w:szCs w:val="24"/>
-                    </w:rPr>
-                    <w:t>: text.</w:t>
+                    <w:t>Contract code: text</w:t>
                   </w:r>
                 </w:p>
                 <w:p>
@@ -16060,7 +16311,7 @@
                     <w:rPr>
                       <w:szCs w:val="24"/>
                     </w:rPr>
-                    <w:t>Chassis</w:t>
+                    <w:t>Plate number</w:t>
                   </w:r>
                   <w:r>
                     <w:rPr>
@@ -16087,7 +16338,7 @@
                     <w:rPr>
                       <w:szCs w:val="24"/>
                     </w:rPr>
-                    <w:t>Brand</w:t>
+                    <w:t>Engine</w:t>
                   </w:r>
                   <w:r>
                     <w:rPr>
@@ -16114,7 +16365,7 @@
                     <w:rPr>
                       <w:szCs w:val="24"/>
                     </w:rPr>
-                    <w:t>Model Code</w:t>
+                    <w:t>Chassis</w:t>
                   </w:r>
                   <w:r>
                     <w:rPr>
@@ -16141,7 +16392,7 @@
                     <w:rPr>
                       <w:szCs w:val="24"/>
                     </w:rPr>
-                    <w:t>Type</w:t>
+                    <w:t>Brand</w:t>
                   </w:r>
                   <w:r>
                     <w:rPr>
@@ -16168,7 +16419,7 @@
                     <w:rPr>
                       <w:szCs w:val="24"/>
                     </w:rPr>
-                    <w:t>Color</w:t>
+                    <w:t>Model Code</w:t>
                   </w:r>
                   <w:r>
                     <w:rPr>
@@ -16195,7 +16446,7 @@
                     <w:rPr>
                       <w:szCs w:val="24"/>
                     </w:rPr>
-                    <w:t>Capacity</w:t>
+                    <w:t>Type</w:t>
                   </w:r>
                   <w:r>
                     <w:rPr>
@@ -16222,13 +16473,13 @@
                     <w:rPr>
                       <w:szCs w:val="24"/>
                     </w:rPr>
-                    <w:t xml:space="preserve">Year of manufacture: </w:t>
-                  </w:r>
-                  <w:r>
-                    <w:rPr>
-                      <w:szCs w:val="24"/>
-                    </w:rPr>
-                    <w:t>text</w:t>
+                    <w:t>Color</w:t>
+                  </w:r>
+                  <w:r>
+                    <w:rPr>
+                      <w:szCs w:val="24"/>
+                    </w:rPr>
+                    <w:t>: text.</w:t>
                   </w:r>
                 </w:p>
                 <w:p>
@@ -16249,7 +16500,7 @@
                     <w:rPr>
                       <w:szCs w:val="24"/>
                     </w:rPr>
-                    <w:t>Weight</w:t>
+                    <w:t>Capacity</w:t>
                   </w:r>
                   <w:r>
                     <w:rPr>
@@ -16276,13 +16527,13 @@
                     <w:rPr>
                       <w:szCs w:val="24"/>
                     </w:rPr>
-                    <w:t>Seat capacity</w:t>
-                  </w:r>
-                  <w:r>
-                    <w:rPr>
-                      <w:szCs w:val="24"/>
-                    </w:rPr>
-                    <w:t>: text.</w:t>
+                    <w:t xml:space="preserve">Year of manufacture: </w:t>
+                  </w:r>
+                  <w:r>
+                    <w:rPr>
+                      <w:szCs w:val="24"/>
+                    </w:rPr>
+                    <w:t>text</w:t>
                   </w:r>
                 </w:p>
                 <w:p>
@@ -16303,7 +16554,7 @@
                     <w:rPr>
                       <w:szCs w:val="24"/>
                     </w:rPr>
-                    <w:t>Contract fee</w:t>
+                    <w:t>Weight</w:t>
                   </w:r>
                   <w:r>
                     <w:rPr>
@@ -16330,13 +16581,13 @@
                     <w:rPr>
                       <w:szCs w:val="24"/>
                     </w:rPr>
-                    <w:t xml:space="preserve">Start date: </w:t>
-                  </w:r>
-                  <w:r>
-                    <w:rPr>
-                      <w:szCs w:val="24"/>
-                    </w:rPr>
-                    <w:t>text</w:t>
+                    <w:t>Seat capacity</w:t>
+                  </w:r>
+                  <w:r>
+                    <w:rPr>
+                      <w:szCs w:val="24"/>
+                    </w:rPr>
+                    <w:t>: text.</w:t>
                   </w:r>
                 </w:p>
                 <w:p>
@@ -16357,6 +16608,61 @@
                     <w:rPr>
                       <w:szCs w:val="24"/>
                     </w:rPr>
+                    <w:lastRenderedPageBreak/>
+                    <w:t>Contract fee</w:t>
+                  </w:r>
+                  <w:r>
+                    <w:rPr>
+                      <w:szCs w:val="24"/>
+                    </w:rPr>
+                    <w:t>: text.</w:t>
+                  </w:r>
+                </w:p>
+                <w:p>
+                  <w:pPr>
+                    <w:pStyle w:val="ListParagraph"/>
+                    <w:numPr>
+                      <w:ilvl w:val="0"/>
+                      <w:numId w:val="1"/>
+                    </w:numPr>
+                    <w:spacing w:after="0" w:line="240" w:lineRule="auto"/>
+                    <w:ind w:left="288" w:hanging="144"/>
+                    <w:cnfStyle w:val="000000100000" w:firstRow="0" w:lastRow="0" w:firstColumn="0" w:lastColumn="0" w:oddVBand="0" w:evenVBand="0" w:oddHBand="1" w:evenHBand="0" w:firstRowFirstColumn="0" w:firstRowLastColumn="0" w:lastRowFirstColumn="0" w:lastRowLastColumn="0"/>
+                    <w:rPr>
+                      <w:szCs w:val="24"/>
+                    </w:rPr>
+                  </w:pPr>
+                  <w:r>
+                    <w:rPr>
+                      <w:szCs w:val="24"/>
+                    </w:rPr>
+                    <w:t xml:space="preserve">Start date: </w:t>
+                  </w:r>
+                  <w:r>
+                    <w:rPr>
+                      <w:szCs w:val="24"/>
+                    </w:rPr>
+                    <w:t>text</w:t>
+                  </w:r>
+                </w:p>
+                <w:p>
+                  <w:pPr>
+                    <w:pStyle w:val="ListParagraph"/>
+                    <w:numPr>
+                      <w:ilvl w:val="0"/>
+                      <w:numId w:val="1"/>
+                    </w:numPr>
+                    <w:spacing w:after="0" w:line="240" w:lineRule="auto"/>
+                    <w:ind w:left="288" w:hanging="144"/>
+                    <w:cnfStyle w:val="000000100000" w:firstRow="0" w:lastRow="0" w:firstColumn="0" w:lastColumn="0" w:oddVBand="0" w:evenVBand="0" w:oddHBand="1" w:evenHBand="0" w:firstRowFirstColumn="0" w:firstRowLastColumn="0" w:lastRowFirstColumn="0" w:lastRowLastColumn="0"/>
+                    <w:rPr>
+                      <w:szCs w:val="24"/>
+                    </w:rPr>
+                  </w:pPr>
+                  <w:r>
+                    <w:rPr>
+                      <w:szCs w:val="24"/>
+                    </w:rPr>
                     <w:t xml:space="preserve">Expired date: </w:t>
                   </w:r>
                   <w:r>
@@ -16381,6 +16687,7 @@
               <w:rPr>
                 <w:szCs w:val="24"/>
               </w:rPr>
+              <w:lastRenderedPageBreak/>
               <w:t>Exceptions:</w:t>
             </w:r>
           </w:p>
@@ -16431,7 +16738,6 @@
                       <w:b w:val="0"/>
                       <w:szCs w:val="24"/>
                     </w:rPr>
-                    <w:lastRenderedPageBreak/>
                     <w:t>No</w:t>
                   </w:r>
                 </w:p>
@@ -16617,7 +16923,6 @@
             <w:pPr>
               <w:spacing w:after="0" w:line="240" w:lineRule="auto"/>
               <w:rPr>
-                <w:b w:val="0"/>
                 <w:szCs w:val="24"/>
               </w:rPr>
             </w:pPr>
@@ -16645,18 +16950,38 @@
                 <w:b w:val="0"/>
                 <w:szCs w:val="24"/>
               </w:rPr>
-              <w:t>System application shows information about contract.</w:t>
-            </w:r>
-          </w:p>
-          <w:p>
-            <w:pPr>
-              <w:pStyle w:val="ListParagraph"/>
-              <w:keepNext/>
-              <w:spacing w:after="0" w:line="240" w:lineRule="auto"/>
-              <w:rPr>
-                <w:szCs w:val="24"/>
-              </w:rPr>
-            </w:pPr>
+              <w:t xml:space="preserve">The status and the remaining </w:t>
+            </w:r>
+            <w:proofErr w:type="gramStart"/>
+            <w:r>
+              <w:rPr>
+                <w:b w:val="0"/>
+                <w:szCs w:val="24"/>
+              </w:rPr>
+              <w:t>day</w:t>
+            </w:r>
+            <w:r>
+              <w:rPr>
+                <w:b w:val="0"/>
+                <w:szCs w:val="24"/>
+              </w:rPr>
+              <w:t>(</w:t>
+            </w:r>
+            <w:proofErr w:type="gramEnd"/>
+            <w:r>
+              <w:rPr>
+                <w:b w:val="0"/>
+                <w:szCs w:val="24"/>
+              </w:rPr>
+              <w:t>if any)</w:t>
+            </w:r>
+            <w:r>
+              <w:rPr>
+                <w:b w:val="0"/>
+                <w:szCs w:val="24"/>
+              </w:rPr>
+              <w:t xml:space="preserve"> of the contract will be highlighted.</w:t>
+            </w:r>
             <w:r>
               <w:rPr>
                 <w:szCs w:val="24"/>
@@ -17239,7 +17564,21 @@
                 <w:b w:val="0"/>
                 <w:szCs w:val="24"/>
               </w:rPr>
-              <w:t>Staff finds the information of contract then command to request print information into card.</w:t>
+              <w:t xml:space="preserve">Staff </w:t>
+            </w:r>
+            <w:r>
+              <w:rPr>
+                <w:b w:val="0"/>
+                <w:szCs w:val="24"/>
+              </w:rPr>
+              <w:t>sends print information into card command</w:t>
+            </w:r>
+            <w:r>
+              <w:rPr>
+                <w:b w:val="0"/>
+                <w:szCs w:val="24"/>
+              </w:rPr>
+              <w:t>.</w:t>
             </w:r>
           </w:p>
           <w:p>
@@ -17294,7 +17633,23 @@
                 <w:b w:val="0"/>
                 <w:szCs w:val="24"/>
               </w:rPr>
-              <w:t>Contract must NOT be in status “Pending” or “Cancelled”</w:t>
+              <w:t xml:space="preserve">View contract information </w:t>
+            </w:r>
+            <w:proofErr w:type="gramStart"/>
+            <w:r>
+              <w:rPr>
+                <w:b w:val="0"/>
+                <w:szCs w:val="24"/>
+              </w:rPr>
+              <w:t>succeed</w:t>
+            </w:r>
+            <w:proofErr w:type="gramEnd"/>
+            <w:r>
+              <w:rPr>
+                <w:b w:val="0"/>
+                <w:szCs w:val="24"/>
+              </w:rPr>
+              <w:t>.</w:t>
             </w:r>
           </w:p>
           <w:p>
@@ -17335,14 +17690,14 @@
                 <w:b w:val="0"/>
                 <w:szCs w:val="24"/>
               </w:rPr>
-              <w:t xml:space="preserve">: Notify that print </w:t>
-            </w:r>
-            <w:r>
-              <w:rPr>
-                <w:b w:val="0"/>
-                <w:szCs w:val="24"/>
-              </w:rPr>
-              <w:t>successfully.</w:t>
+              <w:t xml:space="preserve">: </w:t>
+            </w:r>
+            <w:r>
+              <w:rPr>
+                <w:b w:val="0"/>
+                <w:szCs w:val="24"/>
+              </w:rPr>
+              <w:t>Print information to NFC card.</w:t>
             </w:r>
           </w:p>
           <w:p>
@@ -17368,7 +17723,14 @@
                 <w:b w:val="0"/>
                 <w:szCs w:val="24"/>
               </w:rPr>
-              <w:t>: Notify that print fail.</w:t>
+              <w:t xml:space="preserve">: </w:t>
+            </w:r>
+            <w:r>
+              <w:rPr>
+                <w:b w:val="0"/>
+                <w:szCs w:val="24"/>
+              </w:rPr>
+              <w:t>Show error message.</w:t>
             </w:r>
           </w:p>
           <w:p>
@@ -17497,13 +17859,37 @@
                     <w:rPr>
                       <w:szCs w:val="24"/>
                     </w:rPr>
-                    <w:t>Staff filters by name or</w:t>
-                  </w:r>
-                  <w:r>
-                    <w:rPr>
-                      <w:szCs w:val="24"/>
-                    </w:rPr>
-                    <w:t xml:space="preserve"> contract code to find contract</w:t>
+                    <w:t>Staff</w:t>
+                  </w:r>
+                  <w:r>
+                    <w:rPr>
+                      <w:szCs w:val="24"/>
+                    </w:rPr>
+                    <w:t xml:space="preserve"> put the NFC card nearly the device and</w:t>
+                  </w:r>
+                  <w:r>
+                    <w:rPr>
+                      <w:szCs w:val="24"/>
+                    </w:rPr>
+                    <w:t xml:space="preserve"> </w:t>
+                  </w:r>
+                  <w:r>
+                    <w:rPr>
+                      <w:szCs w:val="24"/>
+                    </w:rPr>
+                    <w:t>sends</w:t>
+                  </w:r>
+                  <w:r>
+                    <w:rPr>
+                      <w:szCs w:val="24"/>
+                    </w:rPr>
+                    <w:t xml:space="preserve"> print information into card</w:t>
+                  </w:r>
+                  <w:r>
+                    <w:rPr>
+                      <w:szCs w:val="24"/>
+                    </w:rPr>
+                    <w:t xml:space="preserve"> command</w:t>
                   </w:r>
                 </w:p>
               </w:tc>
@@ -17522,376 +17908,27 @@
                     <w:rPr>
                       <w:szCs w:val="24"/>
                     </w:rPr>
-                    <w:t>Show information of customer:</w:t>
-                  </w:r>
-                </w:p>
-                <w:p>
-                  <w:pPr>
-                    <w:pStyle w:val="ListParagraph"/>
-                    <w:numPr>
-                      <w:ilvl w:val="0"/>
-                      <w:numId w:val="9"/>
-                    </w:numPr>
-                    <w:spacing w:after="0" w:line="240" w:lineRule="auto"/>
-                    <w:ind w:left="288" w:hanging="144"/>
-                    <w:rPr>
-                      <w:szCs w:val="24"/>
-                    </w:rPr>
-                  </w:pPr>
-                  <w:r>
-                    <w:rPr>
-                      <w:szCs w:val="24"/>
-                    </w:rPr>
-                    <w:t xml:space="preserve">Motor owner: text </w:t>
-                  </w:r>
-                </w:p>
-                <w:p>
-                  <w:pPr>
-                    <w:pStyle w:val="ListParagraph"/>
-                    <w:numPr>
-                      <w:ilvl w:val="0"/>
-                      <w:numId w:val="9"/>
-                    </w:numPr>
-                    <w:spacing w:after="0" w:line="240" w:lineRule="auto"/>
-                    <w:ind w:left="288" w:hanging="144"/>
-                    <w:rPr>
-                      <w:szCs w:val="24"/>
-                    </w:rPr>
-                  </w:pPr>
-                  <w:r>
-                    <w:rPr>
-                      <w:szCs w:val="24"/>
-                    </w:rPr>
-                    <w:t>Address: text</w:t>
-                  </w:r>
-                </w:p>
-                <w:p>
-                  <w:pPr>
-                    <w:pStyle w:val="ListParagraph"/>
-                    <w:numPr>
-                      <w:ilvl w:val="0"/>
-                      <w:numId w:val="9"/>
-                    </w:numPr>
-                    <w:spacing w:after="0" w:line="240" w:lineRule="auto"/>
-                    <w:ind w:left="288" w:hanging="144"/>
-                    <w:rPr>
-                      <w:szCs w:val="24"/>
-                    </w:rPr>
-                  </w:pPr>
-                  <w:r>
-                    <w:rPr>
-                      <w:szCs w:val="24"/>
-                    </w:rPr>
-                    <w:t>Phone Number: text</w:t>
-                  </w:r>
-                </w:p>
-                <w:p>
-                  <w:pPr>
-                    <w:pStyle w:val="ListParagraph"/>
-                    <w:numPr>
-                      <w:ilvl w:val="0"/>
-                      <w:numId w:val="9"/>
-                    </w:numPr>
-                    <w:spacing w:after="0" w:line="240" w:lineRule="auto"/>
-                    <w:ind w:left="288" w:hanging="144"/>
-                    <w:rPr>
-                      <w:szCs w:val="24"/>
-                    </w:rPr>
-                  </w:pPr>
-                  <w:r>
-                    <w:rPr>
-                      <w:szCs w:val="24"/>
-                    </w:rPr>
-                    <w:t xml:space="preserve">Plate: text </w:t>
-                  </w:r>
-                </w:p>
-                <w:p>
-                  <w:pPr>
-                    <w:pStyle w:val="ListParagraph"/>
-                    <w:numPr>
-                      <w:ilvl w:val="0"/>
-                      <w:numId w:val="9"/>
-                    </w:numPr>
-                    <w:spacing w:after="0" w:line="240" w:lineRule="auto"/>
-                    <w:ind w:left="288" w:hanging="144"/>
-                    <w:rPr>
-                      <w:szCs w:val="24"/>
-                    </w:rPr>
-                  </w:pPr>
-                  <w:r>
-                    <w:rPr>
-                      <w:szCs w:val="24"/>
-                    </w:rPr>
-                    <w:t>Chassis: text</w:t>
-                  </w:r>
-                </w:p>
-                <w:p>
-                  <w:pPr>
-                    <w:pStyle w:val="ListParagraph"/>
-                    <w:numPr>
-                      <w:ilvl w:val="0"/>
-                      <w:numId w:val="9"/>
-                    </w:numPr>
-                    <w:spacing w:after="0" w:line="240" w:lineRule="auto"/>
-                    <w:ind w:left="288" w:hanging="144"/>
-                    <w:rPr>
-                      <w:szCs w:val="24"/>
-                    </w:rPr>
-                  </w:pPr>
-                  <w:r>
-                    <w:rPr>
-                      <w:szCs w:val="24"/>
-                    </w:rPr>
-                    <w:t>Engine: text</w:t>
-                  </w:r>
-                </w:p>
-                <w:p>
-                  <w:pPr>
-                    <w:pStyle w:val="ListParagraph"/>
-                    <w:numPr>
-                      <w:ilvl w:val="0"/>
-                      <w:numId w:val="9"/>
-                    </w:numPr>
-                    <w:spacing w:after="0" w:line="240" w:lineRule="auto"/>
-                    <w:ind w:left="288" w:hanging="144"/>
-                    <w:rPr>
-                      <w:szCs w:val="24"/>
-                    </w:rPr>
-                  </w:pPr>
-                  <w:r>
-                    <w:rPr>
-                      <w:szCs w:val="24"/>
-                    </w:rPr>
-                    <w:t>Type: text</w:t>
-                  </w:r>
-                </w:p>
-                <w:p>
-                  <w:pPr>
-                    <w:pStyle w:val="ListParagraph"/>
-                    <w:numPr>
-                      <w:ilvl w:val="0"/>
-                      <w:numId w:val="9"/>
-                    </w:numPr>
-                    <w:spacing w:after="0" w:line="240" w:lineRule="auto"/>
-                    <w:ind w:left="288" w:hanging="144"/>
-                    <w:rPr>
-                      <w:szCs w:val="24"/>
-                    </w:rPr>
-                  </w:pPr>
-                  <w:r>
-                    <w:rPr>
-                      <w:szCs w:val="24"/>
-                    </w:rPr>
-                    <w:t>Time: text</w:t>
-                  </w:r>
-                </w:p>
-                <w:p>
-                  <w:pPr>
-                    <w:pStyle w:val="ListParagraph"/>
-                    <w:numPr>
-                      <w:ilvl w:val="0"/>
-                      <w:numId w:val="9"/>
-                    </w:numPr>
-                    <w:spacing w:after="0" w:line="240" w:lineRule="auto"/>
-                    <w:ind w:left="288" w:hanging="144"/>
-                    <w:rPr>
-                      <w:szCs w:val="24"/>
-                    </w:rPr>
-                  </w:pPr>
-                  <w:r>
-                    <w:rPr>
-                      <w:szCs w:val="24"/>
-                    </w:rPr>
-                    <w:t>Insurance premium: text</w:t>
-                  </w:r>
-                </w:p>
-                <w:p>
-                  <w:pPr>
-                    <w:pStyle w:val="ListParagraph"/>
-                    <w:numPr>
-                      <w:ilvl w:val="0"/>
-                      <w:numId w:val="9"/>
-                    </w:numPr>
-                    <w:spacing w:after="0" w:line="240" w:lineRule="auto"/>
-                    <w:ind w:left="288" w:hanging="144"/>
-                    <w:rPr>
-                      <w:szCs w:val="24"/>
-                    </w:rPr>
-                  </w:pPr>
-                  <w:r>
-                    <w:rPr>
-                      <w:szCs w:val="24"/>
-                    </w:rPr>
-                    <w:t>Fee payer: text</w:t>
-                  </w:r>
-                </w:p>
-                <w:p>
-                  <w:pPr>
-                    <w:pStyle w:val="ListParagraph"/>
-                    <w:numPr>
-                      <w:ilvl w:val="0"/>
-                      <w:numId w:val="9"/>
-                    </w:numPr>
-                    <w:spacing w:after="0" w:line="240" w:lineRule="auto"/>
-                    <w:ind w:left="288" w:hanging="144"/>
-                    <w:rPr>
-                      <w:szCs w:val="24"/>
-                    </w:rPr>
-                  </w:pPr>
-                  <w:r>
-                    <w:rPr>
-                      <w:szCs w:val="24"/>
-                    </w:rPr>
-                    <w:t>People issue: text</w:t>
-                  </w:r>
-                </w:p>
-                <w:p>
-                  <w:pPr>
-                    <w:pStyle w:val="ListParagraph"/>
-                    <w:numPr>
-                      <w:ilvl w:val="0"/>
-                      <w:numId w:val="9"/>
-                    </w:numPr>
-                    <w:spacing w:after="0" w:line="240" w:lineRule="auto"/>
-                    <w:ind w:left="288" w:hanging="144"/>
-                    <w:rPr>
-                      <w:szCs w:val="24"/>
-                    </w:rPr>
-                  </w:pPr>
-                  <w:r>
-                    <w:rPr>
-                      <w:szCs w:val="24"/>
-                    </w:rPr>
-                    <w:t xml:space="preserve">Date issue: </w:t>
-                  </w:r>
-                  <w:r>
-                    <w:rPr>
-                      <w:szCs w:val="24"/>
-                    </w:rPr>
-                    <w:t>text</w:t>
-                  </w:r>
-                </w:p>
-                <w:p>
-                  <w:pPr>
-                    <w:pStyle w:val="ListParagraph"/>
-                    <w:numPr>
-                      <w:ilvl w:val="0"/>
-                      <w:numId w:val="9"/>
-                    </w:numPr>
-                    <w:spacing w:after="0" w:line="240" w:lineRule="auto"/>
-                    <w:ind w:left="288" w:hanging="144"/>
-                    <w:rPr>
-                      <w:szCs w:val="24"/>
-                    </w:rPr>
-                  </w:pPr>
-                  <w:r>
-                    <w:rPr>
-                      <w:szCs w:val="24"/>
-                    </w:rPr>
-                    <w:t>Hot line: text</w:t>
-                  </w:r>
-                </w:p>
-              </w:tc>
-            </w:tr>
-            <w:tr>
-              <w:tc>
-                <w:tcPr>
-                  <w:tcW w:w="1340" w:type="dxa"/>
-                </w:tcPr>
-                <w:p>
-                  <w:pPr>
-                    <w:spacing w:after="0" w:line="240" w:lineRule="auto"/>
-                    <w:jc w:val="center"/>
-                    <w:rPr>
-                      <w:szCs w:val="24"/>
-                    </w:rPr>
-                  </w:pPr>
-                  <w:r>
-                    <w:rPr>
-                      <w:szCs w:val="24"/>
-                    </w:rPr>
-                    <w:t>2</w:t>
-                  </w:r>
-                </w:p>
-              </w:tc>
-              <w:tc>
-                <w:tcPr>
-                  <w:tcW w:w="3392" w:type="dxa"/>
-                </w:tcPr>
-                <w:p>
-                  <w:pPr>
-                    <w:spacing w:after="0" w:line="240" w:lineRule="auto"/>
-                    <w:rPr>
-                      <w:szCs w:val="24"/>
-                    </w:rPr>
-                  </w:pPr>
-                  <w:r>
-                    <w:rPr>
-                      <w:szCs w:val="24"/>
-                    </w:rPr>
-                    <w:t xml:space="preserve">Staff choose print information </w:t>
-                  </w:r>
-                  <w:r>
-                    <w:rPr>
-                      <w:szCs w:val="24"/>
-                    </w:rPr>
-                    <w:lastRenderedPageBreak/>
-                    <w:t>into card</w:t>
-                  </w:r>
-                </w:p>
-              </w:tc>
-              <w:tc>
-                <w:tcPr>
-                  <w:tcW w:w="4770" w:type="dxa"/>
-                </w:tcPr>
-                <w:p>
-                  <w:pPr>
-                    <w:spacing w:after="0" w:line="240" w:lineRule="auto"/>
-                    <w:rPr>
-                      <w:szCs w:val="24"/>
-                    </w:rPr>
-                  </w:pPr>
-                  <w:r>
-                    <w:rPr>
-                      <w:szCs w:val="24"/>
-                    </w:rPr>
-                    <w:lastRenderedPageBreak/>
-                    <w:t>Notify print success</w:t>
-                  </w:r>
-                </w:p>
-                <w:p>
-                  <w:pPr>
-                    <w:spacing w:after="0" w:line="240" w:lineRule="auto"/>
-                    <w:rPr>
-                      <w:szCs w:val="24"/>
-                    </w:rPr>
-                  </w:pPr>
-                  <w:r>
-                    <w:rPr>
-                      <w:szCs w:val="24"/>
-                    </w:rPr>
-                    <w:lastRenderedPageBreak/>
-                    <w:t>[Alternative 1]</w:t>
-                  </w:r>
-                </w:p>
-                <w:p>
-                  <w:pPr>
-                    <w:spacing w:after="0" w:line="240" w:lineRule="auto"/>
-                    <w:rPr>
-                      <w:szCs w:val="24"/>
-                    </w:rPr>
-                  </w:pPr>
-                  <w:r>
-                    <w:rPr>
-                      <w:szCs w:val="24"/>
-                    </w:rPr>
-                    <w:t xml:space="preserve">[Alternative </w:t>
-                  </w:r>
-                  <w:r>
-                    <w:rPr>
-                      <w:szCs w:val="24"/>
-                    </w:rPr>
-                    <w:t>2</w:t>
+                    <w:t>Show message to notify print successful.</w:t>
+                  </w:r>
+                </w:p>
+                <w:p>
+                  <w:pPr>
+                    <w:spacing w:after="0" w:line="240" w:lineRule="auto"/>
+                    <w:rPr>
+                      <w:szCs w:val="24"/>
+                    </w:rPr>
+                  </w:pPr>
+                  <w:r>
+                    <w:rPr>
+                      <w:szCs w:val="24"/>
+                    </w:rPr>
+                    <w:t>[Alternative 1</w:t>
+                  </w:r>
+                  <w:r>
+                    <w:rPr>
+                      <w:szCs w:val="24"/>
+                    </w:rPr>
+                    <w:t>,2,3</w:t>
                   </w:r>
                   <w:r>
                     <w:rPr>
@@ -17928,7 +17965,6 @@
               <w:rPr>
                 <w:szCs w:val="24"/>
               </w:rPr>
-              <w:lastRenderedPageBreak/>
               <w:t>Alternative Scenario:</w:t>
             </w:r>
           </w:p>
@@ -18044,7 +18080,7 @@
                     <w:rPr>
                       <w:szCs w:val="24"/>
                     </w:rPr>
-                    <w:t>Staff commands to search/ filter but cannot see the result of contract</w:t>
+                    <w:t>If the contract is cancelled, expired or not paid.</w:t>
                   </w:r>
                 </w:p>
               </w:tc>
@@ -18063,7 +18099,31 @@
                     <w:rPr>
                       <w:szCs w:val="24"/>
                     </w:rPr>
-                    <w:t>Staff commands a request to server to notify</w:t>
+                    <w:t>Show</w:t>
+                  </w:r>
+                  <w:r>
+                    <w:rPr>
+                      <w:szCs w:val="24"/>
+                    </w:rPr>
+                    <w:t xml:space="preserve"> </w:t>
+                  </w:r>
+                  <w:r>
+                    <w:rPr>
+                      <w:szCs w:val="24"/>
+                    </w:rPr>
+                    <w:t>message</w:t>
+                  </w:r>
+                  <w:r>
+                    <w:rPr>
+                      <w:szCs w:val="24"/>
+                    </w:rPr>
+                    <w:t xml:space="preserve"> to notify that can’t print card for that contract</w:t>
+                  </w:r>
+                  <w:r>
+                    <w:rPr>
+                      <w:szCs w:val="24"/>
+                    </w:rPr>
+                    <w:t>.</w:t>
                   </w:r>
                 </w:p>
               </w:tc>
@@ -18104,7 +18164,19 @@
                     <w:rPr>
                       <w:szCs w:val="24"/>
                     </w:rPr>
-                    <w:t>The contract is already assigned with a card.</w:t>
+                    <w:t>The NFC card is</w:t>
+                  </w:r>
+                  <w:r>
+                    <w:rPr>
+                      <w:szCs w:val="24"/>
+                    </w:rPr>
+                    <w:t xml:space="preserve"> already </w:t>
+                  </w:r>
+                  <w:r>
+                    <w:rPr>
+                      <w:szCs w:val="24"/>
+                    </w:rPr>
+                    <w:t>issued for another contract.</w:t>
                   </w:r>
                 </w:p>
               </w:tc>
@@ -18123,7 +18195,105 @@
                     <w:rPr>
                       <w:szCs w:val="24"/>
                     </w:rPr>
-                    <w:t>System show message to notify staff that the contract is already assigned to a card. Ask staff if he/she want to override the old card.</w:t>
+                    <w:t>Show message</w:t>
+                  </w:r>
+                  <w:r>
+                    <w:rPr>
+                      <w:szCs w:val="24"/>
+                    </w:rPr>
+                    <w:t xml:space="preserve"> to notify that the NFC card is already issued for another contract</w:t>
+                  </w:r>
+                  <w:r>
+                    <w:rPr>
+                      <w:szCs w:val="24"/>
+                    </w:rPr>
+                    <w:t>.</w:t>
+                  </w:r>
+                </w:p>
+              </w:tc>
+            </w:tr>
+            <w:tr>
+              <w:tc>
+                <w:tcPr>
+                  <w:tcW w:w="1340" w:type="dxa"/>
+                </w:tcPr>
+                <w:p>
+                  <w:pPr>
+                    <w:spacing w:after="0" w:line="240" w:lineRule="auto"/>
+                    <w:jc w:val="center"/>
+                    <w:rPr>
+                      <w:szCs w:val="24"/>
+                    </w:rPr>
+                  </w:pPr>
+                  <w:r>
+                    <w:rPr>
+                      <w:szCs w:val="24"/>
+                    </w:rPr>
+                    <w:t>3</w:t>
+                  </w:r>
+                </w:p>
+              </w:tc>
+              <w:tc>
+                <w:tcPr>
+                  <w:tcW w:w="3392" w:type="dxa"/>
+                </w:tcPr>
+                <w:p>
+                  <w:pPr>
+                    <w:spacing w:after="0" w:line="240" w:lineRule="auto"/>
+                    <w:rPr>
+                      <w:szCs w:val="24"/>
+                    </w:rPr>
+                  </w:pPr>
+                  <w:r>
+                    <w:rPr>
+                      <w:szCs w:val="24"/>
+                    </w:rPr>
+                    <w:t>Can’t find NFC card</w:t>
+                  </w:r>
+                </w:p>
+              </w:tc>
+              <w:tc>
+                <w:tcPr>
+                  <w:tcW w:w="4770" w:type="dxa"/>
+                </w:tcPr>
+                <w:p>
+                  <w:pPr>
+                    <w:spacing w:after="0" w:line="240" w:lineRule="auto"/>
+                    <w:rPr>
+                      <w:szCs w:val="24"/>
+                    </w:rPr>
+                  </w:pPr>
+                  <w:r>
+                    <w:rPr>
+                      <w:szCs w:val="24"/>
+                    </w:rPr>
+                    <w:t>Show message</w:t>
+                  </w:r>
+                  <w:r>
+                    <w:rPr>
+                      <w:szCs w:val="24"/>
+                    </w:rPr>
+                    <w:t xml:space="preserve"> to notify that </w:t>
+                  </w:r>
+                  <w:proofErr w:type="spellStart"/>
+                  <w:r>
+                    <w:rPr>
+                      <w:szCs w:val="24"/>
+                    </w:rPr>
+                    <w:t>can not</w:t>
+                  </w:r>
+                  <w:proofErr w:type="spellEnd"/>
+                  <w:r>
+                    <w:rPr>
+                      <w:szCs w:val="24"/>
+                    </w:rPr>
+                    <w:t xml:space="preserve"> find NFC card</w:t>
+                  </w:r>
+                  <w:r>
+                    <w:rPr>
+                      <w:szCs w:val="24"/>
+                    </w:rPr>
+                    <w:t>.</w:t>
                   </w:r>
                 </w:p>
               </w:tc>
@@ -18173,6 +18343,7 @@
                     <w:rPr>
                       <w:szCs w:val="24"/>
                     </w:rPr>
+                    <w:lastRenderedPageBreak/>
                     <w:t>No</w:t>
                   </w:r>
                 </w:p>
@@ -18252,23 +18423,31 @@
                       <w:szCs w:val="24"/>
                     </w:rPr>
                   </w:pPr>
-                  <w:r>
-                    <w:rPr>
-                      <w:szCs w:val="24"/>
-                    </w:rPr>
-                    <w:t xml:space="preserve">If the information of contract </w:t>
-                  </w:r>
-                  <w:r>
-                    <w:rPr>
-                      <w:szCs w:val="24"/>
-                    </w:rPr>
-                    <w:t>cannot</w:t>
-                  </w:r>
-                  <w:r>
-                    <w:rPr>
-                      <w:szCs w:val="24"/>
-                    </w:rPr>
-                    <w:t xml:space="preserve"> print into the NFC card</w:t>
+                  <w:proofErr w:type="spellStart"/>
+                  <w:r>
+                    <w:rPr>
+                      <w:szCs w:val="24"/>
+                    </w:rPr>
+                    <w:t>Can</w:t>
+                  </w:r>
+                  <w:r>
+                    <w:rPr>
+                      <w:szCs w:val="24"/>
+                    </w:rPr>
+                    <w:t xml:space="preserve"> </w:t>
+                  </w:r>
+                  <w:r>
+                    <w:rPr>
+                      <w:szCs w:val="24"/>
+                    </w:rPr>
+                    <w:t>not</w:t>
+                  </w:r>
+                  <w:proofErr w:type="spellEnd"/>
+                  <w:r>
+                    <w:rPr>
+                      <w:szCs w:val="24"/>
+                    </w:rPr>
+                    <w:t xml:space="preserve"> connect to server.</w:t>
                   </w:r>
                 </w:p>
               </w:tc>
@@ -18287,7 +18466,27 @@
                     <w:rPr>
                       <w:szCs w:val="24"/>
                     </w:rPr>
-                    <w:t>Show message print fail</w:t>
+                    <w:t>Show error message</w:t>
+                  </w:r>
+                  <w:r>
+                    <w:rPr>
+                      <w:szCs w:val="24"/>
+                    </w:rPr>
+                    <w:t xml:space="preserve"> to notify that </w:t>
+                  </w:r>
+                  <w:proofErr w:type="spellStart"/>
+                  <w:r>
+                    <w:rPr>
+                      <w:szCs w:val="24"/>
+                    </w:rPr>
+                    <w:t>can not</w:t>
+                  </w:r>
+                  <w:proofErr w:type="spellEnd"/>
+                  <w:r>
+                    <w:rPr>
+                      <w:szCs w:val="24"/>
+                    </w:rPr>
+                    <w:t xml:space="preserve"> connect to server.</w:t>
                   </w:r>
                 </w:p>
               </w:tc>
@@ -18313,6 +18512,13 @@
                 <w:szCs w:val="24"/>
               </w:rPr>
               <w:t xml:space="preserve"> </w:t>
+            </w:r>
+            <w:r>
+              <w:rPr>
+                <w:b w:val="0"/>
+                <w:szCs w:val="24"/>
+              </w:rPr>
+              <w:t>View contract information.</w:t>
             </w:r>
           </w:p>
           <w:p>
@@ -18356,7 +18562,23 @@
                 <w:b w:val="0"/>
                 <w:szCs w:val="24"/>
               </w:rPr>
-              <w:t>The information of staff who prints that card will be saved and information of card will be printed and transfer for user.</w:t>
+              <w:t xml:space="preserve">If the </w:t>
+            </w:r>
+            <w:proofErr w:type="gramStart"/>
+            <w:r>
+              <w:rPr>
+                <w:b w:val="0"/>
+                <w:szCs w:val="24"/>
+              </w:rPr>
+              <w:t>contract have</w:t>
+            </w:r>
+            <w:proofErr w:type="gramEnd"/>
+            <w:r>
+              <w:rPr>
+                <w:b w:val="0"/>
+                <w:szCs w:val="24"/>
+              </w:rPr>
+              <w:t xml:space="preserve"> no card before, the contract status will be changed from “No card” to “Ready”.</w:t>
             </w:r>
           </w:p>
           <w:p>
@@ -18378,7 +18600,30 @@
                 <w:b w:val="0"/>
                 <w:szCs w:val="24"/>
               </w:rPr>
-              <w:t>In case staff decided to override old card, the old card will be deactivated and no longer work.</w:t>
+              <w:t xml:space="preserve">If the </w:t>
+            </w:r>
+            <w:proofErr w:type="gramStart"/>
+            <w:r>
+              <w:rPr>
+                <w:b w:val="0"/>
+                <w:szCs w:val="24"/>
+              </w:rPr>
+              <w:t>contract have</w:t>
+            </w:r>
+            <w:proofErr w:type="gramEnd"/>
+            <w:r>
+              <w:rPr>
+                <w:b w:val="0"/>
+                <w:szCs w:val="24"/>
+              </w:rPr>
+              <w:t xml:space="preserve"> a card before, the old card will be deactivated.</w:t>
+            </w:r>
+            <w:r>
+              <w:rPr>
+                <w:b w:val="0"/>
+                <w:szCs w:val="24"/>
+              </w:rPr>
+              <w:t xml:space="preserve"> </w:t>
             </w:r>
           </w:p>
         </w:tc>
@@ -18440,7 +18685,6 @@
         <w:docPartUnique/>
       </w:docPartObj>
     </w:sdtPr>
-    <w:sdtEndPr/>
     <w:sdtContent>
       <w:sdt>
         <w:sdtPr>
@@ -18450,7 +18694,6 @@
             <w:docPartUnique/>
           </w:docPartObj>
         </w:sdtPr>
-        <w:sdtEndPr/>
         <w:sdtContent>
           <w:p>
             <w:pPr>
@@ -18489,7 +18732,7 @@
                 <w:bCs/>
                 <w:noProof/>
               </w:rPr>
-              <w:t>4</w:t>
+              <w:t>8</w:t>
             </w:r>
             <w:r>
               <w:rPr>

</xml_diff>

<commit_message>
Fix theo review #380
</commit_message>
<xml_diff>
--- a/Document/Reports/Temp/Update Use Cases_TriPQM.docx
+++ b/Document/Reports/Temp/Update Use Cases_TriPQM.docx
@@ -3610,21 +3610,23 @@
                 <w:b w:val="0"/>
                 <w:szCs w:val="24"/>
               </w:rPr>
-              <w:t xml:space="preserve">User’s contract </w:t>
-            </w:r>
-            <w:r>
-              <w:rPr>
-                <w:b w:val="0"/>
-                <w:szCs w:val="24"/>
-              </w:rPr>
-              <w:t>has not</w:t>
-            </w:r>
-            <w:r>
-              <w:rPr>
-                <w:b w:val="0"/>
-                <w:szCs w:val="24"/>
-              </w:rPr>
-              <w:t xml:space="preserve"> expired.</w:t>
+              <w:t xml:space="preserve">User must </w:t>
+            </w:r>
+            <w:proofErr w:type="gramStart"/>
+            <w:r>
+              <w:rPr>
+                <w:b w:val="0"/>
+                <w:szCs w:val="24"/>
+              </w:rPr>
+              <w:t>has</w:t>
+            </w:r>
+            <w:proofErr w:type="gramEnd"/>
+            <w:r>
+              <w:rPr>
+                <w:b w:val="0"/>
+                <w:szCs w:val="24"/>
+              </w:rPr>
+              <w:t xml:space="preserve"> a card in the system.</w:t>
             </w:r>
           </w:p>
           <w:p>
@@ -3644,23 +3646,7 @@
                 <w:b w:val="0"/>
                 <w:szCs w:val="24"/>
               </w:rPr>
-              <w:t xml:space="preserve">User must </w:t>
-            </w:r>
-            <w:proofErr w:type="gramStart"/>
-            <w:r>
-              <w:rPr>
-                <w:b w:val="0"/>
-                <w:szCs w:val="24"/>
-              </w:rPr>
-              <w:t>has</w:t>
-            </w:r>
-            <w:proofErr w:type="gramEnd"/>
-            <w:r>
-              <w:rPr>
-                <w:b w:val="0"/>
-                <w:szCs w:val="24"/>
-              </w:rPr>
-              <w:t xml:space="preserve"> a card in the system.</w:t>
+              <w:t>Contract status must be “Ready”</w:t>
             </w:r>
           </w:p>
           <w:p>
@@ -9297,7 +9283,6 @@
             <w:pPr>
               <w:spacing w:after="0" w:line="240" w:lineRule="auto"/>
               <w:rPr>
-                <w:b w:val="0"/>
                 <w:szCs w:val="24"/>
               </w:rPr>
             </w:pPr>
@@ -9310,6 +9295,7 @@
           </w:p>
           <w:p>
             <w:pPr>
+              <w:pStyle w:val="ListParagraph"/>
               <w:numPr>
                 <w:ilvl w:val="0"/>
                 <w:numId w:val="1"/>
@@ -9320,12 +9306,33 @@
                 <w:szCs w:val="24"/>
               </w:rPr>
             </w:pPr>
+            <w:r>
+              <w:rPr>
+                <w:b w:val="0"/>
+                <w:szCs w:val="24"/>
+              </w:rPr>
+              <w:t>System time is at 00:00 AM.</w:t>
+            </w:r>
+          </w:p>
+          <w:p>
+            <w:pPr>
+              <w:numPr>
+                <w:ilvl w:val="0"/>
+                <w:numId w:val="1"/>
+              </w:numPr>
+              <w:spacing w:after="0" w:line="240" w:lineRule="auto"/>
+              <w:rPr>
+                <w:b w:val="0"/>
+                <w:szCs w:val="24"/>
+              </w:rPr>
+            </w:pPr>
             <w:proofErr w:type="spellStart"/>
             <w:r>
               <w:rPr>
                 <w:b w:val="0"/>
                 <w:szCs w:val="24"/>
               </w:rPr>
+              <w:lastRenderedPageBreak/>
               <w:t>Their</w:t>
             </w:r>
             <w:proofErr w:type="spellEnd"/>
@@ -9356,7 +9363,6 @@
               <w:rPr>
                 <w:szCs w:val="24"/>
               </w:rPr>
-              <w:lastRenderedPageBreak/>
               <w:t>Post Conditions:</w:t>
             </w:r>
           </w:p>
@@ -9889,7 +9895,21 @@
                 <w:b w:val="0"/>
                 <w:szCs w:val="24"/>
               </w:rPr>
-              <w:t xml:space="preserve">System timer will send check event at 00:00 </w:t>
+              <w:t>System timer will send check event at 00:00</w:t>
+            </w:r>
+            <w:r>
+              <w:rPr>
+                <w:b w:val="0"/>
+                <w:szCs w:val="24"/>
+              </w:rPr>
+              <w:t xml:space="preserve"> AM</w:t>
+            </w:r>
+            <w:r>
+              <w:rPr>
+                <w:b w:val="0"/>
+                <w:szCs w:val="24"/>
+              </w:rPr>
+              <w:t xml:space="preserve"> </w:t>
             </w:r>
             <w:proofErr w:type="spellStart"/>
             <w:r>
@@ -10660,6 +10680,7 @@
                 <w:b w:val="0"/>
                 <w:szCs w:val="24"/>
               </w:rPr>
+              <w:lastRenderedPageBreak/>
               <w:t>Check if the insurance card is valid or not.</w:t>
             </w:r>
           </w:p>
@@ -10675,7 +10696,6 @@
               <w:rPr>
                 <w:szCs w:val="24"/>
               </w:rPr>
-              <w:lastRenderedPageBreak/>
               <w:t>Triggers:</w:t>
             </w:r>
           </w:p>
@@ -11973,16 +11993,7 @@
                 <w:b w:val="0"/>
                 <w:szCs w:val="24"/>
               </w:rPr>
-              <w:t>A card is “Valid” if all of the following</w:t>
-            </w:r>
-            <w:bookmarkStart w:id="0" w:name="_GoBack"/>
-            <w:bookmarkEnd w:id="0"/>
-            <w:r>
-              <w:rPr>
-                <w:b w:val="0"/>
-                <w:szCs w:val="24"/>
-              </w:rPr>
-              <w:t xml:space="preserve"> conditions are true:</w:t>
+              <w:t>A card is “Valid” if all of the following conditions are true:</w:t>
             </w:r>
           </w:p>
           <w:p>
@@ -12024,6 +12035,7 @@
                 <w:b w:val="0"/>
                 <w:szCs w:val="24"/>
               </w:rPr>
+              <w:lastRenderedPageBreak/>
               <w:t>Contract has status “Ready” or “Request cancel”</w:t>
             </w:r>
           </w:p>
@@ -12046,7 +12058,6 @@
                 <w:szCs w:val="24"/>
                 <w:lang w:val="vi-VN"/>
               </w:rPr>
-              <w:lastRenderedPageBreak/>
               <w:t xml:space="preserve">A card </w:t>
             </w:r>
             <w:r>
@@ -13419,6 +13430,7 @@
               <w:rPr>
                 <w:szCs w:val="24"/>
               </w:rPr>
+              <w:lastRenderedPageBreak/>
               <w:t>Relationships:</w:t>
             </w:r>
             <w:r>
@@ -13462,7 +13474,6 @@
               <w:rPr>
                 <w:szCs w:val="24"/>
               </w:rPr>
-              <w:lastRenderedPageBreak/>
               <w:t>Business Rules:</w:t>
             </w:r>
             <w:r>
@@ -14977,6 +14988,7 @@
                     <w:rPr>
                       <w:szCs w:val="24"/>
                     </w:rPr>
+                    <w:lastRenderedPageBreak/>
                     <w:t>Fill some especial character</w:t>
                   </w:r>
                 </w:p>
@@ -14996,6 +15008,7 @@
                     <w:rPr>
                       <w:szCs w:val="24"/>
                     </w:rPr>
+                    <w:lastRenderedPageBreak/>
                     <w:t>Website show message to notify.</w:t>
                   </w:r>
                 </w:p>
@@ -15136,61 +15149,8 @@
               </w:rPr>
               <w:t>.</w:t>
             </w:r>
-          </w:p>
-          <w:p>
-            <w:pPr>
-              <w:pStyle w:val="ListParagraph"/>
-              <w:numPr>
-                <w:ilvl w:val="0"/>
-                <w:numId w:val="7"/>
-              </w:numPr>
-              <w:spacing w:after="0" w:line="240" w:lineRule="auto"/>
-              <w:rPr>
-                <w:szCs w:val="24"/>
-              </w:rPr>
-            </w:pPr>
-            <w:r>
-              <w:rPr>
-                <w:b w:val="0"/>
-                <w:szCs w:val="24"/>
-              </w:rPr>
-              <w:t>B</w:t>
-            </w:r>
-            <w:r>
-              <w:rPr>
-                <w:b w:val="0"/>
-                <w:szCs w:val="24"/>
-              </w:rPr>
-              <w:t>y start date</w:t>
-            </w:r>
-          </w:p>
-          <w:p>
-            <w:pPr>
-              <w:pStyle w:val="ListParagraph"/>
-              <w:keepNext/>
-              <w:numPr>
-                <w:ilvl w:val="0"/>
-                <w:numId w:val="7"/>
-              </w:numPr>
-              <w:spacing w:after="0" w:line="240" w:lineRule="auto"/>
-              <w:rPr>
-                <w:szCs w:val="24"/>
-              </w:rPr>
-            </w:pPr>
-            <w:r>
-              <w:rPr>
-                <w:b w:val="0"/>
-                <w:szCs w:val="24"/>
-              </w:rPr>
-              <w:t>B</w:t>
-            </w:r>
-            <w:r>
-              <w:rPr>
-                <w:b w:val="0"/>
-                <w:szCs w:val="24"/>
-              </w:rPr>
-              <w:t>y time of contract</w:t>
-            </w:r>
+            <w:bookmarkStart w:id="0" w:name="_GoBack"/>
+            <w:bookmarkEnd w:id="0"/>
           </w:p>
         </w:tc>
       </w:tr>
@@ -16608,7 +16568,6 @@
                     <w:rPr>
                       <w:szCs w:val="24"/>
                     </w:rPr>
-                    <w:lastRenderedPageBreak/>
                     <w:t>Contract fee</w:t>
                   </w:r>
                   <w:r>
@@ -16636,6 +16595,7 @@
                     <w:rPr>
                       <w:szCs w:val="24"/>
                     </w:rPr>
+                    <w:lastRenderedPageBreak/>
                     <w:t xml:space="preserve">Start date: </w:t>
                   </w:r>
                   <w:r>
@@ -18343,7 +18303,6 @@
                     <w:rPr>
                       <w:szCs w:val="24"/>
                     </w:rPr>
-                    <w:lastRenderedPageBreak/>
                     <w:t>No</w:t>
                   </w:r>
                 </w:p>
@@ -18408,6 +18367,7 @@
                     <w:rPr>
                       <w:szCs w:val="24"/>
                     </w:rPr>
+                    <w:lastRenderedPageBreak/>
                     <w:t>1</w:t>
                   </w:r>
                 </w:p>
@@ -18685,6 +18645,7 @@
         <w:docPartUnique/>
       </w:docPartObj>
     </w:sdtPr>
+    <w:sdtEndPr/>
     <w:sdtContent>
       <w:sdt>
         <w:sdtPr>
@@ -18694,6 +18655,7 @@
             <w:docPartUnique/>
           </w:docPartObj>
         </w:sdtPr>
+        <w:sdtEndPr/>
         <w:sdtContent>
           <w:p>
             <w:pPr>
@@ -18732,7 +18694,7 @@
                 <w:bCs/>
                 <w:noProof/>
               </w:rPr>
-              <w:t>8</w:t>
+              <w:t>13</w:t>
             </w:r>
             <w:r>
               <w:rPr>
@@ -25351,7 +25313,7 @@
   <a:extraClrSchemeLst/>
   <a:extLst>
     <a:ext uri="{05A4C25C-085E-4340-85A3-A5531E510DB2}">
-      <thm15:themeFamily xmlns:thm15="http://schemas.microsoft.com/office/thememl/2012/main" xmlns="" name="Office Theme" id="{62F939B6-93AF-4DB8-9C6B-D6C7DFDC589F}" vid="{4A3C46E8-61CC-4603-A589-7422A47A8E4A}"/>
+      <thm15:themeFamily xmlns="" xmlns:thm15="http://schemas.microsoft.com/office/thememl/2012/main" name="Office Theme" id="{62F939B6-93AF-4DB8-9C6B-D6C7DFDC589F}" vid="{4A3C46E8-61CC-4603-A589-7422A47A8E4A}"/>
     </a:ext>
   </a:extLst>
 </a:theme>

</xml_diff>